<commit_message>
Removed old gt table, just using pipes. Saved CHT1234.docx through libreoffice, so may have broken it.
</commit_message>
<xml_diff>
--- a/CHT1234_nologo.docx
+++ b/CHT1234_nologo.docx
@@ -848,319 +848,157 @@
         <w:t xml:space="preserve">Optional - taken from PIP</w:t>
       </w:r>
     </w:p>
-    <w:tbl xmlns:w="http://schemas.openxmlformats.org/wordprocessingml/2006/main" xmlns:wp="http://schemas.openxmlformats.org/drawingml/2006/wordprocessingDrawing" xmlns:r="http://schemas.openxmlformats.org/officeDocument/2006/relationships" xmlns:w14="http://schemas.microsoft.com/office/word/2010/wordml">
+    <w:tbl>
       <w:tblPr>
-        <w:tblCellMar>
-          <w:top w:w="0" w:type="dxa"/>
-          <w:bottom w:w="0" w:type="dxa"/>
-          <w:start w:w="60" w:type="dxa"/>
-          <w:end w:w="60" w:type="dxa"/>
-        </w:tblCellMar>
-        <w:tblW w:type="auto" w:w="0"/>
-        <w:tblLook w:firstRow="0" w:lastRow="0" w:firstColumn="0" w:lastColumn="0" w:noHBand="0" w:noVBand="0"/>
-        <w:jc w:val="center"/>
+        <w:tblStyle w:val="Table"/>
+        <w:tblW w:type="pct" w:w="5000"/>
+        <w:tblLayout w:type="fixed"/>
+        <w:tblLook w:firstRow="1" w:lastRow="0" w:firstColumn="0" w:lastColumn="0" w:noHBand="0" w:noVBand="0" w:val="0020"/>
       </w:tblPr>
+      <w:tblGrid>
+        <w:gridCol w:w="3655"/>
+        <w:gridCol w:w="2132"/>
+        <w:gridCol w:w="2132"/>
+      </w:tblGrid>
       <w:tr>
         <w:trPr>
-          <w:cantSplit/>
-          <w:tblHeader/>
+          <w:tblHeader w:val="on"/>
         </w:trPr>
         <w:tc>
-          <w:tcPr>
-            <w:tcBorders>
-              <w:top w:val="single" w:sz="16" w:space="0" w:color="D3D3D3"/>
-              <w:bottom w:val="single" w:sz="16" w:space="0" w:color="D3D3D3"/>
-              <w:start w:val="single" w:space="0" w:color="D3D3D3"/>
-            </w:tcBorders>
-          </w:tcPr>
-          <w:p>
-            <w:pPr>
-              <w:spacing w:before="0" w:after="60"/>
-              <w:keepNext/>
-              <w:jc w:val="start"/>
-            </w:pPr>
-            <w:r>
-              <w:rPr>
-                <w:rFonts w:ascii="Calibri" w:hAnsi="Calibri"/>
-                <w:sz w:val="20"/>
-              </w:rPr>
-              <w:t xml:space="default">Method</w:t>
-            </w:r>
-          </w:p>
-        </w:tc>
-        <w:tc>
-          <w:tcPr>
-            <w:tcBorders>
-              <w:top w:val="single" w:sz="16" w:space="0" w:color="D3D3D3"/>
-              <w:bottom w:val="single" w:sz="16" w:space="0" w:color="D3D3D3"/>
-            </w:tcBorders>
-          </w:tcPr>
-          <w:p>
-            <w:pPr>
-              <w:spacing w:before="0" w:after="60"/>
-              <w:keepNext/>
-              <w:jc w:val="end"/>
-            </w:pPr>
-            <w:r>
-              <w:rPr>
-                <w:rFonts w:ascii="Calibri" w:hAnsi="Calibri"/>
-                <w:sz w:val="20"/>
-              </w:rPr>
-              <w:t xml:space="default">Formal Contact Hours</w:t>
-            </w:r>
-          </w:p>
-        </w:tc>
-        <w:tc>
-          <w:tcPr>
-            <w:tcBorders>
-              <w:top w:val="single" w:sz="16" w:space="0" w:color="D3D3D3"/>
-              <w:bottom w:val="single" w:sz="16" w:space="0" w:color="D3D3D3"/>
-              <w:end w:val="single" w:space="0" w:color="D3D3D3"/>
-            </w:tcBorders>
-          </w:tcPr>
-          <w:p>
-            <w:pPr>
-              <w:spacing w:before="0" w:after="60"/>
-              <w:keepNext/>
-              <w:jc w:val="end"/>
-            </w:pPr>
-            <w:r>
-              <w:rPr>
-                <w:rFonts w:ascii="Calibri" w:hAnsi="Calibri"/>
-                <w:sz w:val="20"/>
-              </w:rPr>
-              <w:t xml:space="default">Notional Learning Hours (including formal contact hours)</w:t>
+          <w:tcPr/>
+          <w:p>
+            <w:pPr>
+              <w:pStyle w:val="Compact"/>
+            </w:pPr>
+            <w:r>
+              <w:t xml:space="preserve">Method</w:t>
+            </w:r>
+          </w:p>
+        </w:tc>
+        <w:tc>
+          <w:tcPr/>
+          <w:p>
+            <w:pPr>
+              <w:pStyle w:val="Compact"/>
+            </w:pPr>
+            <w:r>
+              <w:t xml:space="preserve">Formal Contact Hours</w:t>
+            </w:r>
+          </w:p>
+        </w:tc>
+        <w:tc>
+          <w:tcPr/>
+          <w:p>
+            <w:pPr>
+              <w:pStyle w:val="Compact"/>
+            </w:pPr>
+            <w:r>
+              <w:t xml:space="preserve">Notional Learning Hours (informal contact hours)</w:t>
             </w:r>
           </w:p>
         </w:tc>
       </w:tr>
       <w:tr>
-        <w:trPr>
-          <w:cantSplit/>
-        </w:trPr>
-        <w:tc>
-          <w:tcPr>
-            <w:tcBorders>
-              <w:top w:val="single" w:space="0" w:color="D3D3D3"/>
-              <w:bottom w:val="single" w:space="0" w:color="D3D3D3"/>
-              <w:start w:val="single" w:space="0" w:color="D3D3D3"/>
-              <w:end w:val="single" w:space="0" w:color="D3D3D3"/>
-            </w:tcBorders>
-          </w:tcPr>
-          <w:p>
-            <w:pPr>
-              <w:spacing w:before="0" w:after="60"/>
-              <w:keepNext/>
-              <w:jc w:val="start"/>
-            </w:pPr>
-            <w:r>
-              <w:rPr>
-                <w:rFonts w:ascii="Calibri" w:hAnsi="Calibri"/>
-                <w:sz w:val="20"/>
-              </w:rPr>
-              <w:t xml:space="default">Seminar</w:t>
-            </w:r>
-          </w:p>
-        </w:tc>
-        <w:tc>
-          <w:tcPr>
-            <w:tcBorders>
-              <w:top w:val="single" w:space="0" w:color="D3D3D3"/>
-              <w:bottom w:val="single" w:space="0" w:color="D3D3D3"/>
-              <w:start w:val="single" w:space="0" w:color="D3D3D3"/>
-              <w:end w:val="single" w:space="0" w:color="D3D3D3"/>
-            </w:tcBorders>
-          </w:tcPr>
-          <w:p>
-            <w:pPr>
-              <w:spacing w:before="0" w:after="60"/>
-              <w:keepNext/>
-              <w:jc w:val="end"/>
-            </w:pPr>
-            <w:r>
-              <w:rPr>
-                <w:rFonts w:ascii="Calibri" w:hAnsi="Calibri"/>
-                <w:sz w:val="20"/>
-              </w:rPr>
-              <w:t xml:space="default">10</w:t>
-            </w:r>
-          </w:p>
-        </w:tc>
-        <w:tc>
-          <w:tcPr>
-            <w:tcBorders>
-              <w:top w:val="single" w:space="0" w:color="D3D3D3"/>
-              <w:bottom w:val="single" w:space="0" w:color="D3D3D3"/>
-              <w:start w:val="single" w:space="0" w:color="D3D3D3"/>
-              <w:end w:val="single" w:space="0" w:color="D3D3D3"/>
-            </w:tcBorders>
-          </w:tcPr>
-          <w:p>
-            <w:pPr>
-              <w:spacing w:before="0" w:after="60"/>
-              <w:keepNext/>
-              <w:jc w:val="end"/>
-            </w:pPr>
-            <w:r>
-              <w:rPr>
-                <w:rFonts w:ascii="Calibri" w:hAnsi="Calibri"/>
-                <w:sz w:val="20"/>
-              </w:rPr>
-              <w:t xml:space="default">10</w:t>
+        <w:tc>
+          <w:tcPr/>
+          <w:p>
+            <w:pPr>
+              <w:pStyle w:val="Compact"/>
+            </w:pPr>
+            <w:r>
+              <w:t xml:space="preserve">Seminar</w:t>
+            </w:r>
+          </w:p>
+        </w:tc>
+        <w:tc>
+          <w:tcPr/>
+          <w:p>
+            <w:pPr>
+              <w:pStyle w:val="Compact"/>
+            </w:pPr>
+            <w:r>
+              <w:t xml:space="preserve">10</w:t>
+            </w:r>
+          </w:p>
+        </w:tc>
+        <w:tc>
+          <w:tcPr/>
+          <w:p>
+            <w:pPr>
+              <w:pStyle w:val="Compact"/>
+            </w:pPr>
+            <w:r>
+              <w:t xml:space="preserve">10</w:t>
             </w:r>
           </w:p>
         </w:tc>
       </w:tr>
       <w:tr>
-        <w:trPr>
-          <w:cantSplit/>
-        </w:trPr>
-        <w:tc>
-          <w:tcPr>
-            <w:tcBorders>
-              <w:top w:val="single" w:space="0" w:color="D3D3D3"/>
-              <w:bottom w:val="single" w:space="0" w:color="D3D3D3"/>
-              <w:start w:val="single" w:space="0" w:color="D3D3D3"/>
-              <w:end w:val="single" w:space="0" w:color="D3D3D3"/>
-            </w:tcBorders>
-          </w:tcPr>
-          <w:p>
-            <w:pPr>
-              <w:spacing w:before="0" w:after="60"/>
-              <w:keepNext/>
-              <w:jc w:val="start"/>
-            </w:pPr>
-            <w:r>
-              <w:rPr>
-                <w:rFonts w:ascii="Calibri" w:hAnsi="Calibri"/>
-                <w:sz w:val="20"/>
-              </w:rPr>
-              <w:t xml:space="default">Practical Classes and Workshops</w:t>
-            </w:r>
-          </w:p>
-        </w:tc>
-        <w:tc>
-          <w:tcPr>
-            <w:tcBorders>
-              <w:top w:val="single" w:space="0" w:color="D3D3D3"/>
-              <w:bottom w:val="single" w:space="0" w:color="D3D3D3"/>
-              <w:start w:val="single" w:space="0" w:color="D3D3D3"/>
-              <w:end w:val="single" w:space="0" w:color="D3D3D3"/>
-            </w:tcBorders>
-          </w:tcPr>
-          <w:p>
-            <w:pPr>
-              <w:spacing w:before="0" w:after="60"/>
-              <w:keepNext/>
-              <w:jc w:val="end"/>
-            </w:pPr>
-            <w:r>
-              <w:rPr>
-                <w:rFonts w:ascii="Calibri" w:hAnsi="Calibri"/>
-                <w:sz w:val="20"/>
-              </w:rPr>
-              <w:t xml:space="default">20</w:t>
-            </w:r>
-          </w:p>
-        </w:tc>
-        <w:tc>
-          <w:tcPr>
-            <w:tcBorders>
-              <w:top w:val="single" w:space="0" w:color="D3D3D3"/>
-              <w:bottom w:val="single" w:space="0" w:color="D3D3D3"/>
-              <w:start w:val="single" w:space="0" w:color="D3D3D3"/>
-              <w:end w:val="single" w:space="0" w:color="D3D3D3"/>
-            </w:tcBorders>
-          </w:tcPr>
-          <w:p>
-            <w:pPr>
-              <w:spacing w:before="0" w:after="60"/>
-              <w:keepNext/>
-              <w:jc w:val="end"/>
-            </w:pPr>
-            <w:r>
-              <w:rPr>
-                <w:rFonts w:ascii="Calibri" w:hAnsi="Calibri"/>
-                <w:sz w:val="20"/>
-              </w:rPr>
-              <w:t xml:space="default">20</w:t>
+        <w:tc>
+          <w:tcPr/>
+          <w:p>
+            <w:pPr>
+              <w:pStyle w:val="Compact"/>
+            </w:pPr>
+            <w:r>
+              <w:t xml:space="preserve">Practical Classes and Workshops</w:t>
+            </w:r>
+          </w:p>
+        </w:tc>
+        <w:tc>
+          <w:tcPr/>
+          <w:p>
+            <w:pPr>
+              <w:pStyle w:val="Compact"/>
+            </w:pPr>
+            <w:r>
+              <w:t xml:space="preserve">20</w:t>
+            </w:r>
+          </w:p>
+        </w:tc>
+        <w:tc>
+          <w:tcPr/>
+          <w:p>
+            <w:pPr>
+              <w:pStyle w:val="Compact"/>
+            </w:pPr>
+            <w:r>
+              <w:t xml:space="preserve">20</w:t>
             </w:r>
           </w:p>
         </w:tc>
       </w:tr>
       <w:tr>
-        <w:trPr>
-          <w:cantSplit/>
-        </w:trPr>
-        <w:tc>
-          <w:tcPr>
-            <w:tcBorders>
-              <w:top w:val="single" w:space="0" w:color="D3D3D3"/>
-              <w:bottom w:val="single" w:space="0" w:color="D3D3D3"/>
-              <w:start w:val="single" w:space="0" w:color="D3D3D3"/>
-              <w:end w:val="single" w:space="0" w:color="D3D3D3"/>
-            </w:tcBorders>
-          </w:tcPr>
-          <w:p>
-            <w:pPr>
-              <w:spacing w:before="0" w:after="60"/>
-              <w:keepNext/>
-              <w:jc w:val="start"/>
-            </w:pPr>
-            <w:r>
-              <w:rPr>
-                <w:rFonts w:ascii="Calibri" w:hAnsi="Calibri"/>
-                <w:sz w:val="20"/>
-              </w:rPr>
-              <w:t xml:space="default">Guided Independent Study</w:t>
-            </w:r>
-          </w:p>
-        </w:tc>
-        <w:tc>
-          <w:tcPr>
-            <w:tcBorders>
-              <w:top w:val="single" w:space="0" w:color="D3D3D3"/>
-              <w:bottom w:val="single" w:space="0" w:color="D3D3D3"/>
-              <w:start w:val="single" w:space="0" w:color="D3D3D3"/>
-              <w:end w:val="single" w:space="0" w:color="D3D3D3"/>
-            </w:tcBorders>
-          </w:tcPr>
-          <w:p>
-            <w:pPr>
-              <w:spacing w:before="0" w:after="60"/>
-              <w:keepNext/>
-              <w:jc w:val="end"/>
-            </w:pPr>
-            <w:r>
-              <w:rPr>
-                <w:rFonts w:ascii="Calibri" w:hAnsi="Calibri"/>
-                <w:sz w:val="20"/>
-              </w:rPr>
-              <w:t xml:space="default">Not Applicable</w:t>
-            </w:r>
-          </w:p>
-        </w:tc>
-        <w:tc>
-          <w:tcPr>
-            <w:tcBorders>
-              <w:top w:val="single" w:space="0" w:color="D3D3D3"/>
-              <w:bottom w:val="single" w:space="0" w:color="D3D3D3"/>
-              <w:start w:val="single" w:space="0" w:color="D3D3D3"/>
-              <w:end w:val="single" w:space="0" w:color="D3D3D3"/>
-            </w:tcBorders>
-          </w:tcPr>
-          <w:p>
-            <w:pPr>
-              <w:spacing w:before="0" w:after="60"/>
-              <w:keepNext/>
-              <w:jc w:val="end"/>
-            </w:pPr>
-            <w:r>
-              <w:rPr>
-                <w:rFonts w:ascii="Calibri" w:hAnsi="Calibri"/>
-                <w:sz w:val="20"/>
-              </w:rPr>
-              <w:t xml:space="default">64</w:t>
+        <w:tc>
+          <w:tcPr/>
+          <w:p>
+            <w:pPr>
+              <w:pStyle w:val="Compact"/>
+            </w:pPr>
+            <w:r>
+              <w:t xml:space="preserve">Guided Independent Study</w:t>
+            </w:r>
+          </w:p>
+        </w:tc>
+        <w:tc>
+          <w:tcPr/>
+          <w:p>
+            <w:pPr>
+              <w:pStyle w:val="Compact"/>
+            </w:pPr>
+            <w:r>
+              <w:t xml:space="preserve">Not Applicable</w:t>
+            </w:r>
+          </w:p>
+        </w:tc>
+        <w:tc>
+          <w:tcPr/>
+          <w:p>
+            <w:pPr>
+              <w:pStyle w:val="Compact"/>
+            </w:pPr>
+            <w:r>
+              <w:t xml:space="preserve">64</w:t>
             </w:r>
           </w:p>
         </w:tc>

</xml_diff>